<commit_message>
New APK, attempt number 2
Let's try this again.
</commit_message>
<xml_diff>
--- a/Documentation/setupManual.docx
+++ b/Documentation/setupManual.docx
@@ -1263,8 +1263,6 @@
             <w:fldChar w:fldCharType="end"/>
           </w:r>
         </w:p>
-        <w:bookmarkStart w:id="0" w:name="_GoBack" w:displacedByCustomXml="next"/>
-        <w:bookmarkEnd w:id="0" w:displacedByCustomXml="next"/>
       </w:sdtContent>
     </w:sdt>
     <w:p/>
@@ -1281,12 +1279,12 @@
           <w:numId w:val="2"/>
         </w:numPr>
       </w:pPr>
-      <w:bookmarkStart w:id="1" w:name="_Toc26734365"/>
+      <w:bookmarkStart w:id="0" w:name="_Toc26734365"/>
       <w:r>
         <w:lastRenderedPageBreak/>
         <w:t>Find the Application on GitHub</w:t>
       </w:r>
-      <w:bookmarkEnd w:id="1"/>
+      <w:bookmarkEnd w:id="0"/>
     </w:p>
     <w:p>
       <w:pPr>
@@ -1394,11 +1392,11 @@
           <w:numId w:val="2"/>
         </w:numPr>
       </w:pPr>
-      <w:bookmarkStart w:id="2" w:name="_Toc26734366"/>
+      <w:bookmarkStart w:id="1" w:name="_Toc26734366"/>
       <w:r>
         <w:t>Navigate to the APK file.</w:t>
       </w:r>
-      <w:bookmarkEnd w:id="2"/>
+      <w:bookmarkEnd w:id="1"/>
     </w:p>
     <w:p>
       <w:pPr>
@@ -1502,11 +1500,11 @@
           <w:numId w:val="2"/>
         </w:numPr>
       </w:pPr>
-      <w:bookmarkStart w:id="3" w:name="_Toc26734367"/>
+      <w:bookmarkStart w:id="2" w:name="_Toc26734367"/>
       <w:r>
         <w:t>Download the APK</w:t>
       </w:r>
-      <w:bookmarkEnd w:id="3"/>
+      <w:bookmarkEnd w:id="2"/>
     </w:p>
     <w:p>
       <w:pPr>
@@ -1532,11 +1530,16 @@
         <w:t xml:space="preserve">Click </w:t>
       </w:r>
       <w:r>
-        <w:t>“app-</w:t>
+        <w:t>“</w:t>
       </w:r>
       <w:proofErr w:type="spellStart"/>
       <w:r>
-        <w:t>debug.apk</w:t>
+        <w:t>DriveSmartInstall</w:t>
+      </w:r>
+      <w:bookmarkStart w:id="3" w:name="_GoBack"/>
+      <w:bookmarkEnd w:id="3"/>
+      <w:r>
+        <w:t>.apk</w:t>
       </w:r>
       <w:proofErr w:type="spellEnd"/>
       <w:r>
@@ -3177,7 +3180,7 @@
 </file>
 
 <file path=customXml/itemProps1.xml><?xml version="1.0" encoding="utf-8"?>
-<ds:datastoreItem xmlns:ds="http://schemas.openxmlformats.org/officeDocument/2006/customXml" ds:itemID="{A3811A3B-72C0-40E9-A42B-C2EE52D0FB0A}">
+<ds:datastoreItem xmlns:ds="http://schemas.openxmlformats.org/officeDocument/2006/customXml" ds:itemID="{92F0B7C8-F6B7-45ED-B9C3-46619DFE88BA}">
   <ds:schemaRefs>
     <ds:schemaRef ds:uri="http://schemas.openxmlformats.org/officeDocument/2006/bibliography"/>
   </ds:schemaRefs>

</xml_diff>